<commit_message>
Primer borrador de documentación completa, Integradada documentación documental con la generada
</commit_message>
<xml_diff>
--- a/web/documentacion/doc base/Stakeholders.docx
+++ b/web/documentacion/doc base/Stakeholders.docx
@@ -24,6 +24,7 @@
           <w:sz w:val="24"/>
         </w:rPr>
       </w:pPr>
+      <w:bookmarkStart w:id="0" w:name="_GoBack"/>
       <w:r>
         <w:rPr>
           <w:b/>
@@ -59,6 +60,28 @@
         </w:numPr>
         <w:spacing w:after="200" w:line="276" w:lineRule="auto"/>
       </w:pPr>
+      <w:r>
+        <w:rPr>
+          <w:color w:val="000000"/>
+        </w:rPr>
+        <w:t>Facilidad para reutilizar este sistema en proyectos futuros.</w:t>
+      </w:r>
+    </w:p>
+    <w:p>
+      <w:pPr>
+        <w:pStyle w:val="Prrafodelista"/>
+        <w:numPr>
+          <w:ilvl w:val="1"/>
+          <w:numId w:val="2"/>
+        </w:numPr>
+        <w:spacing w:after="200" w:line="276" w:lineRule="auto"/>
+      </w:pPr>
+      <w:r>
+        <w:rPr>
+          <w:color w:val="000000"/>
+        </w:rPr>
+        <w:t>Bajo coste y tiempo de desarrollo.</w:t>
+      </w:r>
     </w:p>
     <w:p>
       <w:pPr>
@@ -90,6 +113,22 @@
         </w:numPr>
         <w:spacing w:after="200" w:line="276" w:lineRule="auto"/>
       </w:pPr>
+      <w:r>
+        <w:t>Alta capacidad de usuarios.</w:t>
+      </w:r>
+    </w:p>
+    <w:p>
+      <w:pPr>
+        <w:pStyle w:val="Prrafodelista"/>
+        <w:numPr>
+          <w:ilvl w:val="1"/>
+          <w:numId w:val="2"/>
+        </w:numPr>
+        <w:spacing w:after="200" w:line="276" w:lineRule="auto"/>
+      </w:pPr>
+      <w:r>
+        <w:t>Web atractiva para clientes y proveedores de publicidad.</w:t>
+      </w:r>
     </w:p>
     <w:p>
       <w:pPr>
@@ -113,6 +152,35 @@
         </w:numPr>
         <w:spacing w:after="200" w:line="276" w:lineRule="auto"/>
       </w:pPr>
+      <w:r>
+        <w:t>Facilidades al usar la web, como ayudas e indicaciones.</w:t>
+      </w:r>
+    </w:p>
+    <w:p>
+      <w:pPr>
+        <w:pStyle w:val="Prrafodelista"/>
+        <w:numPr>
+          <w:ilvl w:val="1"/>
+          <w:numId w:val="2"/>
+        </w:numPr>
+        <w:spacing w:after="200" w:line="276" w:lineRule="auto"/>
+      </w:pPr>
+      <w:r>
+        <w:t>Tolerancia a fallos en plena partida.</w:t>
+      </w:r>
+    </w:p>
+    <w:p>
+      <w:pPr>
+        <w:pStyle w:val="Prrafodelista"/>
+        <w:numPr>
+          <w:ilvl w:val="1"/>
+          <w:numId w:val="2"/>
+        </w:numPr>
+        <w:spacing w:after="200" w:line="276" w:lineRule="auto"/>
+      </w:pPr>
+      <w:r>
+        <w:t>2 Roles, administrador y jugador.</w:t>
+      </w:r>
     </w:p>
     <w:p>
       <w:pPr>
@@ -136,6 +204,22 @@
         </w:numPr>
         <w:spacing w:after="200" w:line="276" w:lineRule="auto"/>
       </w:pPr>
+      <w:r>
+        <w:t>Realizar una aplicación mantenible para poder modificarla más fácilmente en el futuro.</w:t>
+      </w:r>
+    </w:p>
+    <w:p>
+      <w:pPr>
+        <w:pStyle w:val="Prrafodelista"/>
+        <w:numPr>
+          <w:ilvl w:val="1"/>
+          <w:numId w:val="2"/>
+        </w:numPr>
+        <w:spacing w:after="200" w:line="276" w:lineRule="auto"/>
+      </w:pPr>
+      <w:r>
+        <w:t>Proyecto rentable, que permita ser desarrollado en el tiempo y presupuesto establecido.</w:t>
+      </w:r>
     </w:p>
     <w:tbl>
       <w:tblPr>
@@ -179,8 +263,36 @@
             <w:tcW w:w="6016" w:type="dxa"/>
           </w:tcPr>
           <w:p>
-            <w:bookmarkStart w:id="0" w:name="_GoBack"/>
-            <w:bookmarkEnd w:id="0"/>
+            <w:pPr>
+              <w:pStyle w:val="Prrafodelista"/>
+              <w:numPr>
+                <w:ilvl w:val="1"/>
+                <w:numId w:val="2"/>
+              </w:numPr>
+              <w:spacing w:after="200" w:line="276" w:lineRule="auto"/>
+            </w:pPr>
+            <w:r>
+              <w:rPr>
+                <w:color w:val="000000"/>
+              </w:rPr>
+              <w:t>Facilidad para reutilizar este sistema en proyectos futuros.</w:t>
+            </w:r>
+          </w:p>
+          <w:p>
+            <w:pPr>
+              <w:pStyle w:val="Prrafodelista"/>
+              <w:numPr>
+                <w:ilvl w:val="1"/>
+                <w:numId w:val="2"/>
+              </w:numPr>
+              <w:spacing w:after="200" w:line="276" w:lineRule="auto"/>
+            </w:pPr>
+            <w:r>
+              <w:rPr>
+                <w:color w:val="000000"/>
+              </w:rPr>
+              <w:t>Bajo coste y tiempo de desarrollo.</w:t>
+            </w:r>
           </w:p>
         </w:tc>
       </w:tr>
@@ -209,7 +321,32 @@
           <w:tcPr>
             <w:tcW w:w="6016" w:type="dxa"/>
           </w:tcPr>
-          <w:p/>
+          <w:p>
+            <w:pPr>
+              <w:pStyle w:val="Prrafodelista"/>
+              <w:numPr>
+                <w:ilvl w:val="1"/>
+                <w:numId w:val="2"/>
+              </w:numPr>
+              <w:spacing w:after="200" w:line="276" w:lineRule="auto"/>
+            </w:pPr>
+            <w:r>
+              <w:t>Alta capacidad de usuarios.</w:t>
+            </w:r>
+          </w:p>
+          <w:p>
+            <w:pPr>
+              <w:pStyle w:val="Prrafodelista"/>
+              <w:numPr>
+                <w:ilvl w:val="1"/>
+                <w:numId w:val="2"/>
+              </w:numPr>
+              <w:spacing w:after="200" w:line="276" w:lineRule="auto"/>
+            </w:pPr>
+            <w:r>
+              <w:t>Web atractiva para clientes y proveedores de publicidad.</w:t>
+            </w:r>
+          </w:p>
         </w:tc>
       </w:tr>
       <w:tr>
@@ -237,7 +374,45 @@
           <w:tcPr>
             <w:tcW w:w="6016" w:type="dxa"/>
           </w:tcPr>
-          <w:p/>
+          <w:p>
+            <w:pPr>
+              <w:pStyle w:val="Prrafodelista"/>
+              <w:numPr>
+                <w:ilvl w:val="1"/>
+                <w:numId w:val="2"/>
+              </w:numPr>
+              <w:spacing w:after="200" w:line="276" w:lineRule="auto"/>
+            </w:pPr>
+            <w:r>
+              <w:t>Facilidades al usar la web, como ayudas e indicaciones.</w:t>
+            </w:r>
+          </w:p>
+          <w:p>
+            <w:pPr>
+              <w:pStyle w:val="Prrafodelista"/>
+              <w:numPr>
+                <w:ilvl w:val="1"/>
+                <w:numId w:val="2"/>
+              </w:numPr>
+              <w:spacing w:after="200" w:line="276" w:lineRule="auto"/>
+            </w:pPr>
+            <w:r>
+              <w:t>Tolerancia a fallos en plena partida.</w:t>
+            </w:r>
+          </w:p>
+          <w:p>
+            <w:pPr>
+              <w:pStyle w:val="Prrafodelista"/>
+              <w:numPr>
+                <w:ilvl w:val="1"/>
+                <w:numId w:val="2"/>
+              </w:numPr>
+              <w:spacing w:after="200" w:line="276" w:lineRule="auto"/>
+            </w:pPr>
+            <w:r>
+              <w:t>2 Roles, administrador y jugador.</w:t>
+            </w:r>
+          </w:p>
         </w:tc>
       </w:tr>
       <w:tr>
@@ -265,9 +440,35 @@
           <w:tcPr>
             <w:tcW w:w="6016" w:type="dxa"/>
           </w:tcPr>
-          <w:p/>
+          <w:p>
+            <w:pPr>
+              <w:pStyle w:val="Prrafodelista"/>
+              <w:numPr>
+                <w:ilvl w:val="1"/>
+                <w:numId w:val="2"/>
+              </w:numPr>
+              <w:spacing w:after="200" w:line="276" w:lineRule="auto"/>
+            </w:pPr>
+            <w:r>
+              <w:t>Realizar una aplicación mantenible para poder modificarla más fácilmente en el futuro.</w:t>
+            </w:r>
+          </w:p>
+          <w:p>
+            <w:pPr>
+              <w:pStyle w:val="Prrafodelista"/>
+              <w:numPr>
+                <w:ilvl w:val="1"/>
+                <w:numId w:val="2"/>
+              </w:numPr>
+              <w:spacing w:after="200" w:line="276" w:lineRule="auto"/>
+            </w:pPr>
+            <w:r>
+              <w:t>Proyecto rentable, que permita ser desarrollado en el tiempo y presupuesto establecido.</w:t>
+            </w:r>
+          </w:p>
         </w:tc>
       </w:tr>
+      <w:bookmarkEnd w:id="0"/>
     </w:tbl>
     <w:p/>
     <w:sectPr>

</xml_diff>